<commit_message>
Add LabWork 4 & 5
</commit_message>
<xml_diff>
--- a/4/docs/ІП-13 Бабіч Денис ЛР4.docx
+++ b/4/docs/ІП-13 Бабіч Денис ЛР4.docx
@@ -1561,12 +1561,12 @@
           <wp:inline distB="114300" distT="114300" distL="114300" distR="114300">
             <wp:extent cx="6108390" cy="2413000"/>
             <wp:effectExtent b="0" l="0" r="0" t="0"/>
-            <wp:docPr id="7" name="image8.png"/>
+            <wp:docPr id="6" name="image7.png"/>
             <a:graphic>
               <a:graphicData uri="http://schemas.openxmlformats.org/drawingml/2006/picture">
                 <pic:pic>
                   <pic:nvPicPr>
-                    <pic:cNvPr id="0" name="image8.png"/>
+                    <pic:cNvPr id="0" name="image7.png"/>
                     <pic:cNvPicPr preferRelativeResize="0"/>
                   </pic:nvPicPr>
                   <pic:blipFill>
@@ -1690,12 +1690,12 @@
           <wp:inline distB="114300" distT="114300" distL="114300" distR="114300">
             <wp:extent cx="4272560" cy="2670350"/>
             <wp:effectExtent b="0" l="0" r="0" t="0"/>
-            <wp:docPr id="5" name="image3.png"/>
+            <wp:docPr id="8" name="image4.png"/>
             <a:graphic>
               <a:graphicData uri="http://schemas.openxmlformats.org/drawingml/2006/picture">
                 <pic:pic>
                   <pic:nvPicPr>
-                    <pic:cNvPr id="0" name="image3.png"/>
+                    <pic:cNvPr id="0" name="image4.png"/>
                     <pic:cNvPicPr preferRelativeResize="0"/>
                   </pic:nvPicPr>
                   <pic:blipFill>
@@ -1763,12 +1763,12 @@
           <wp:inline distB="114300" distT="114300" distL="114300" distR="114300">
             <wp:extent cx="4163367" cy="1813243"/>
             <wp:effectExtent b="0" l="0" r="0" t="0"/>
-            <wp:docPr id="9" name="image6.png"/>
+            <wp:docPr id="7" name="image2.png"/>
             <a:graphic>
               <a:graphicData uri="http://schemas.openxmlformats.org/drawingml/2006/picture">
                 <pic:pic>
                   <pic:nvPicPr>
-                    <pic:cNvPr id="0" name="image6.png"/>
+                    <pic:cNvPr id="0" name="image2.png"/>
                     <pic:cNvPicPr preferRelativeResize="0"/>
                   </pic:nvPicPr>
                   <pic:blipFill>
@@ -1836,12 +1836,12 @@
           <wp:inline distB="114300" distT="114300" distL="114300" distR="114300">
             <wp:extent cx="2235023" cy="2251703"/>
             <wp:effectExtent b="0" l="0" r="0" t="0"/>
-            <wp:docPr id="8" name="image9.png"/>
+            <wp:docPr id="9" name="image3.png"/>
             <a:graphic>
               <a:graphicData uri="http://schemas.openxmlformats.org/drawingml/2006/picture">
                 <pic:pic>
                   <pic:nvPicPr>
-                    <pic:cNvPr id="0" name="image9.png"/>
+                    <pic:cNvPr id="0" name="image3.png"/>
                     <pic:cNvPicPr preferRelativeResize="0"/>
                   </pic:nvPicPr>
                   <pic:blipFill>
@@ -1905,14 +1905,14 @@
         </w:rPr>
         <w:drawing>
           <wp:inline distB="114300" distT="114300" distL="114300" distR="114300">
-            <wp:extent cx="5374464" cy="3299763"/>
+            <wp:extent cx="5395801" cy="3328338"/>
             <wp:effectExtent b="0" l="0" r="0" t="0"/>
-            <wp:docPr descr="Chart" id="2" name="image5.png"/>
+            <wp:docPr descr="Chart" id="4" name="image9.png"/>
             <a:graphic>
               <a:graphicData uri="http://schemas.openxmlformats.org/drawingml/2006/picture">
                 <pic:pic>
                   <pic:nvPicPr>
-                    <pic:cNvPr descr="Chart" id="0" name="image5.png"/>
+                    <pic:cNvPr descr="Chart" id="0" name="image9.png"/>
                     <pic:cNvPicPr preferRelativeResize="0"/>
                   </pic:nvPicPr>
                   <pic:blipFill>
@@ -1925,7 +1925,7 @@
                   <pic:spPr>
                     <a:xfrm>
                       <a:off x="0" y="0"/>
-                      <a:ext cx="5374464" cy="3299763"/>
+                      <a:ext cx="5395801" cy="3328338"/>
                     </a:xfrm>
                     <a:prstGeom prst="rect"/>
                     <a:ln/>
@@ -2045,7 +2045,7 @@
           <w:szCs w:val="28"/>
           <w:rtl w:val="0"/>
         </w:rPr>
-        <w:t xml:space="preserve"> – інтенсивність подій, </w:t>
+        <w:t xml:space="preserve"> – інтенсивність подій (значення ), </w:t>
       </w:r>
       <w:r>
         <w:rPr>
@@ -2138,12 +2138,12 @@
           <wp:inline distB="114300" distT="114300" distL="114300" distR="114300">
             <wp:extent cx="5386388" cy="1991535"/>
             <wp:effectExtent b="0" l="0" r="0" t="0"/>
-            <wp:docPr id="1" name="image2.png"/>
+            <wp:docPr id="2" name="image1.png"/>
             <a:graphic>
               <a:graphicData uri="http://schemas.openxmlformats.org/drawingml/2006/picture">
                 <pic:pic>
                   <pic:nvPicPr>
-                    <pic:cNvPr id="0" name="image2.png"/>
+                    <pic:cNvPr id="0" name="image1.png"/>
                     <pic:cNvPicPr preferRelativeResize="0"/>
                   </pic:nvPicPr>
                   <pic:blipFill>
@@ -2209,12 +2209,12 @@
           <wp:inline distB="114300" distT="114300" distL="114300" distR="114300">
             <wp:extent cx="3301471" cy="2072590"/>
             <wp:effectExtent b="0" l="0" r="0" t="0"/>
-            <wp:docPr id="4" name="image4.png"/>
+            <wp:docPr id="1" name="image8.png"/>
             <a:graphic>
               <a:graphicData uri="http://schemas.openxmlformats.org/drawingml/2006/picture">
                 <pic:pic>
                   <pic:nvPicPr>
-                    <pic:cNvPr id="0" name="image4.png"/>
+                    <pic:cNvPr id="0" name="image8.png"/>
                     <pic:cNvPicPr preferRelativeResize="0"/>
                   </pic:nvPicPr>
                   <pic:blipFill>
@@ -2280,12 +2280,12 @@
           <wp:inline distB="114300" distT="114300" distL="114300" distR="114300">
             <wp:extent cx="4370543" cy="1830165"/>
             <wp:effectExtent b="0" l="0" r="0" t="0"/>
-            <wp:docPr id="6" name="image7.png"/>
+            <wp:docPr id="3" name="image6.png"/>
             <a:graphic>
               <a:graphicData uri="http://schemas.openxmlformats.org/drawingml/2006/picture">
                 <pic:pic>
                   <pic:nvPicPr>
-                    <pic:cNvPr id="0" name="image7.png"/>
+                    <pic:cNvPr id="0" name="image6.png"/>
                     <pic:cNvPicPr preferRelativeResize="0"/>
                   </pic:nvPicPr>
                   <pic:blipFill>
@@ -2349,14 +2349,14 @@
         </w:rPr>
         <w:drawing>
           <wp:inline distB="114300" distT="114300" distL="114300" distR="114300">
-            <wp:extent cx="6108390" cy="3784600"/>
+            <wp:extent cx="6108390" cy="3771900"/>
             <wp:effectExtent b="0" l="0" r="0" t="0"/>
-            <wp:docPr descr="Chart" id="3" name="image1.png"/>
+            <wp:docPr descr="Chart" id="5" name="image5.png"/>
             <a:graphic>
               <a:graphicData uri="http://schemas.openxmlformats.org/drawingml/2006/picture">
                 <pic:pic>
                   <pic:nvPicPr>
-                    <pic:cNvPr descr="Chart" id="0" name="image1.png"/>
+                    <pic:cNvPr descr="Chart" id="0" name="image5.png"/>
                     <pic:cNvPicPr preferRelativeResize="0"/>
                   </pic:nvPicPr>
                   <pic:blipFill>
@@ -2369,7 +2369,7 @@
                   <pic:spPr>
                     <a:xfrm>
                       <a:off x="0" y="0"/>
-                      <a:ext cx="6108390" cy="3784600"/>
+                      <a:ext cx="6108390" cy="3771900"/>
                     </a:xfrm>
                     <a:prstGeom prst="rect"/>
                     <a:ln/>
@@ -2639,7 +2639,7 @@
           <w:szCs w:val="28"/>
         </w:rPr>
       </w:pPr>
-      <w:bookmarkStart w:colFirst="0" w:colLast="0" w:name="_1fob9te" w:id="1"/>
+      <w:bookmarkStart w:colFirst="0" w:colLast="0" w:name="_30j0zll" w:id="1"/>
       <w:bookmarkEnd w:id="1"/>
       <w:r>
         <w:rPr>
@@ -2653,7 +2653,7 @@
     <w:p>
       <w:pPr>
         <w:spacing w:line="360" w:lineRule="auto"/>
-        <w:ind w:left="0" w:firstLine="720"/>
+        <w:ind w:firstLine="720"/>
         <w:jc w:val="both"/>
         <w:rPr>
           <w:sz w:val="28"/>
@@ -2672,7 +2672,7 @@
     <w:p>
       <w:pPr>
         <w:spacing w:line="360" w:lineRule="auto"/>
-        <w:ind w:left="0" w:firstLine="720"/>
+        <w:ind w:firstLine="720"/>
         <w:jc w:val="both"/>
         <w:rPr>
           <w:sz w:val="28"/>
@@ -2692,7 +2692,7 @@
     <w:p>
       <w:pPr>
         <w:spacing w:line="360" w:lineRule="auto"/>
-        <w:ind w:left="0" w:firstLine="720"/>
+        <w:ind w:firstLine="720"/>
         <w:jc w:val="both"/>
         <w:rPr>
           <w:sz w:val="28"/>
@@ -2830,7 +2830,7 @@
           <w:szCs w:val="28"/>
         </w:rPr>
       </w:pPr>
-      <w:bookmarkStart w:colFirst="0" w:colLast="0" w:name="_3znysh7" w:id="2"/>
+      <w:bookmarkStart w:colFirst="0" w:colLast="0" w:name="_1fob9te" w:id="2"/>
       <w:bookmarkEnd w:id="2"/>
       <w:r>
         <w:rPr>

</xml_diff>